<commit_message>
Code changes and strategy and understanding docs
</commit_message>
<xml_diff>
--- a/Project Resources/Code understanding.docx
+++ b/Project Resources/Code understanding.docx
@@ -98,7 +98,13 @@
         <w:rPr>
           <w:lang w:val="en-US"/>
         </w:rPr>
-        <w:t>cli.py:main</w:t>
+        <w:t>cli.py:mai</w:t>
+      </w:r>
+      <w:r>
+        <w:rPr>
+          <w:lang w:val="en-US"/>
+        </w:rPr>
+        <w:t>n</w:t>
       </w:r>
       <w:proofErr w:type="spellEnd"/>
       <w:proofErr w:type="gramEnd"/>
@@ -106,18 +112,580 @@
     <w:p>
       <w:pPr>
         <w:pStyle w:val="ListParagraph"/>
+        <w:tabs>
+          <w:tab w:val="left" w:pos="2154"/>
+        </w:tabs>
+        <w:rPr>
+          <w:sz w:val="20"/>
+          <w:szCs w:val="20"/>
+          <w:lang w:val="en-US"/>
+        </w:rPr>
+      </w:pPr>
+      <w:r>
+        <w:rPr>
+          <w:sz w:val="20"/>
+          <w:szCs w:val="20"/>
+          <w:lang w:val="en-US"/>
+        </w:rPr>
+        <w:t xml:space="preserve">This file runs the </w:t>
+      </w:r>
+      <w:proofErr w:type="gramStart"/>
+      <w:r>
+        <w:rPr>
+          <w:sz w:val="20"/>
+          <w:szCs w:val="20"/>
+          <w:lang w:val="en-US"/>
+        </w:rPr>
+        <w:t>games</w:t>
+      </w:r>
+      <w:proofErr w:type="gramEnd"/>
+      <w:r>
+        <w:rPr>
+          <w:sz w:val="20"/>
+          <w:szCs w:val="20"/>
+          <w:lang w:val="en-US"/>
+        </w:rPr>
+        <w:t xml:space="preserve"> however cannot be run from the IDE as we need to set </w:t>
+      </w:r>
+      <w:proofErr w:type="spellStart"/>
+      <w:r>
+        <w:rPr>
+          <w:sz w:val="20"/>
+          <w:szCs w:val="20"/>
+          <w:lang w:val="en-US"/>
+        </w:rPr>
+        <w:t>args</w:t>
+      </w:r>
+      <w:proofErr w:type="spellEnd"/>
+      <w:r>
+        <w:rPr>
+          <w:sz w:val="20"/>
+          <w:szCs w:val="20"/>
+          <w:lang w:val="en-US"/>
+        </w:rPr>
+        <w:t xml:space="preserve"> (This can be done via writing in code however is not a good idea). Main </w:t>
+      </w:r>
+      <w:proofErr w:type="spellStart"/>
+      <w:r>
+        <w:rPr>
+          <w:sz w:val="20"/>
+          <w:szCs w:val="20"/>
+          <w:lang w:val="en-US"/>
+        </w:rPr>
+        <w:t>takeway</w:t>
+      </w:r>
+      <w:proofErr w:type="spellEnd"/>
+      <w:r>
+        <w:rPr>
+          <w:sz w:val="20"/>
+          <w:szCs w:val="20"/>
+          <w:lang w:val="en-US"/>
+        </w:rPr>
+        <w:t xml:space="preserve"> here is that </w:t>
+      </w:r>
+      <w:proofErr w:type="spellStart"/>
+      <w:r>
+        <w:rPr>
+          <w:sz w:val="20"/>
+          <w:szCs w:val="20"/>
+          <w:lang w:val="en-US"/>
+        </w:rPr>
+        <w:t>cfg</w:t>
+      </w:r>
+      <w:proofErr w:type="spellEnd"/>
+      <w:r>
+        <w:rPr>
+          <w:sz w:val="20"/>
+          <w:szCs w:val="20"/>
+          <w:lang w:val="en-US"/>
+        </w:rPr>
+        <w:t xml:space="preserve"> is the episode configuration settings. </w:t>
+      </w:r>
+    </w:p>
+    <w:p>
+      <w:pPr>
+        <w:pStyle w:val="ListParagraph"/>
         <w:numPr>
-          <w:ilvl w:val="1"/>
+          <w:ilvl w:val="0"/>
           <w:numId w:val="1"/>
         </w:numPr>
-        <w:rPr>
-          <w:lang w:val="en-US"/>
-        </w:rPr>
-      </w:pPr>
+        <w:tabs>
+          <w:tab w:val="left" w:pos="2154"/>
+        </w:tabs>
+        <w:rPr>
+          <w:sz w:val="20"/>
+          <w:szCs w:val="20"/>
+          <w:lang w:val="en-US"/>
+        </w:rPr>
+      </w:pPr>
+      <w:proofErr w:type="spellStart"/>
+      <w:r>
+        <w:rPr>
+          <w:lang w:val="en-US"/>
+        </w:rPr>
+        <w:t>Asyncio</w:t>
+      </w:r>
+      <w:proofErr w:type="spellEnd"/>
+      <w:r>
+        <w:rPr>
+          <w:lang w:val="en-US"/>
+        </w:rPr>
+        <w:t>:</w:t>
+      </w:r>
     </w:p>
     <w:p>
       <w:pPr>
-        <w:rPr>
+        <w:pStyle w:val="ListParagraph"/>
+        <w:tabs>
+          <w:tab w:val="left" w:pos="2154"/>
+        </w:tabs>
+        <w:rPr>
+          <w:sz w:val="20"/>
+          <w:szCs w:val="20"/>
+          <w:lang w:val="en-US"/>
+        </w:rPr>
+      </w:pPr>
+      <w:r>
+        <w:rPr>
+          <w:sz w:val="20"/>
+          <w:szCs w:val="20"/>
+          <w:lang w:val="en-US"/>
+        </w:rPr>
+        <w:t>This</w:t>
+      </w:r>
+      <w:r>
+        <w:rPr>
+          <w:sz w:val="20"/>
+          <w:szCs w:val="20"/>
+          <w:lang w:val="en-US"/>
+        </w:rPr>
+        <w:t xml:space="preserve"> function is called within </w:t>
+      </w:r>
+      <w:proofErr w:type="spellStart"/>
+      <w:proofErr w:type="gramStart"/>
+      <w:r>
+        <w:rPr>
+          <w:sz w:val="20"/>
+          <w:szCs w:val="20"/>
+          <w:lang w:val="en-US"/>
+        </w:rPr>
+        <w:t>cli.py:main</w:t>
+      </w:r>
+      <w:proofErr w:type="spellEnd"/>
+      <w:proofErr w:type="gramEnd"/>
+      <w:r>
+        <w:rPr>
+          <w:sz w:val="20"/>
+          <w:szCs w:val="20"/>
+          <w:lang w:val="en-US"/>
+        </w:rPr>
+        <w:t>. It is given either an Episode (class) with earlier mentioned c</w:t>
+      </w:r>
+      <w:proofErr w:type="spellStart"/>
+      <w:r>
+        <w:rPr>
+          <w:sz w:val="20"/>
+          <w:szCs w:val="20"/>
+          <w:lang w:val="en-US"/>
+        </w:rPr>
+        <w:t>fg</w:t>
+      </w:r>
+      <w:proofErr w:type="spellEnd"/>
+      <w:r>
+        <w:rPr>
+          <w:sz w:val="20"/>
+          <w:szCs w:val="20"/>
+          <w:lang w:val="en-US"/>
+        </w:rPr>
+        <w:t xml:space="preserve"> as configuration or a Tournament (</w:t>
+      </w:r>
+      <w:proofErr w:type="gramStart"/>
+      <w:r>
+        <w:rPr>
+          <w:sz w:val="20"/>
+          <w:szCs w:val="20"/>
+          <w:lang w:val="en-US"/>
+        </w:rPr>
+        <w:t>class)  with</w:t>
+      </w:r>
+      <w:proofErr w:type="gramEnd"/>
+      <w:r>
+        <w:rPr>
+          <w:sz w:val="20"/>
+          <w:szCs w:val="20"/>
+          <w:lang w:val="en-US"/>
+        </w:rPr>
+        <w:t xml:space="preserve"> </w:t>
+      </w:r>
+      <w:proofErr w:type="spellStart"/>
+      <w:r>
+        <w:rPr>
+          <w:sz w:val="20"/>
+          <w:szCs w:val="20"/>
+          <w:lang w:val="en-US"/>
+        </w:rPr>
+        <w:t>cfg</w:t>
+      </w:r>
+      <w:proofErr w:type="spellEnd"/>
+      <w:r>
+        <w:rPr>
+          <w:sz w:val="20"/>
+          <w:szCs w:val="20"/>
+          <w:lang w:val="en-US"/>
+        </w:rPr>
+        <w:t xml:space="preserve"> as configuration. Seemingly this runs the episode to its end for the 5 </w:t>
+      </w:r>
+      <w:proofErr w:type="gramStart"/>
+      <w:r>
+        <w:rPr>
+          <w:sz w:val="20"/>
+          <w:szCs w:val="20"/>
+          <w:lang w:val="en-US"/>
+        </w:rPr>
+        <w:t>games</w:t>
+      </w:r>
+      <w:proofErr w:type="gramEnd"/>
+      <w:r>
+        <w:rPr>
+          <w:sz w:val="20"/>
+          <w:szCs w:val="20"/>
+          <w:lang w:val="en-US"/>
+        </w:rPr>
+        <w:t xml:space="preserve"> however unsure how yet. </w:t>
+      </w:r>
+    </w:p>
+    <w:p>
+      <w:pPr>
+        <w:tabs>
+          <w:tab w:val="left" w:pos="2154"/>
+        </w:tabs>
+        <w:rPr>
+          <w:lang w:val="en-US"/>
+        </w:rPr>
+      </w:pPr>
+      <w:proofErr w:type="spellStart"/>
+      <w:r>
+        <w:rPr>
+          <w:lang w:val="en-US"/>
+        </w:rPr>
+        <w:t>Asyncio</w:t>
+      </w:r>
+      <w:proofErr w:type="spellEnd"/>
+      <w:r>
+        <w:rPr>
+          <w:lang w:val="en-US"/>
+        </w:rPr>
+        <w:t>:</w:t>
+      </w:r>
+    </w:p>
+    <w:p>
+      <w:pPr>
+        <w:pStyle w:val="ListParagraph"/>
+        <w:numPr>
+          <w:ilvl w:val="0"/>
+          <w:numId w:val="3"/>
+        </w:numPr>
+        <w:tabs>
+          <w:tab w:val="left" w:pos="2154"/>
+        </w:tabs>
+        <w:rPr>
+          <w:lang w:val="en-US"/>
+        </w:rPr>
+      </w:pPr>
+      <w:proofErr w:type="spellStart"/>
+      <w:r>
+        <w:rPr>
+          <w:lang w:val="en-US"/>
+        </w:rPr>
+        <w:t>Asyncio</w:t>
+      </w:r>
+      <w:proofErr w:type="spellEnd"/>
+      <w:r>
+        <w:rPr>
+          <w:lang w:val="en-US"/>
+        </w:rPr>
+        <w:t xml:space="preserve"> is a library for</w:t>
+      </w:r>
+      <w:r>
+        <w:rPr>
+          <w:lang w:val="en-US"/>
+        </w:rPr>
+        <w:t xml:space="preserve"> running code asynchronous</w:t>
+      </w:r>
+    </w:p>
+    <w:p>
+      <w:pPr>
+        <w:pStyle w:val="ListParagraph"/>
+        <w:numPr>
+          <w:ilvl w:val="0"/>
+          <w:numId w:val="3"/>
+        </w:numPr>
+        <w:tabs>
+          <w:tab w:val="left" w:pos="2154"/>
+        </w:tabs>
+        <w:rPr>
+          <w:lang w:val="en-US"/>
+        </w:rPr>
+      </w:pPr>
+      <w:r>
+        <w:rPr>
+          <w:lang w:val="en-US"/>
+        </w:rPr>
+        <w:t xml:space="preserve">Asynchronous functions need to be specifically defined </w:t>
+      </w:r>
+    </w:p>
+    <w:p>
+      <w:pPr>
+        <w:pStyle w:val="ListParagraph"/>
+        <w:tabs>
+          <w:tab w:val="left" w:pos="2154"/>
+        </w:tabs>
+        <w:rPr>
+          <w:sz w:val="20"/>
+          <w:szCs w:val="20"/>
+          <w:lang w:val="en-US"/>
+        </w:rPr>
+      </w:pPr>
+      <w:r>
+        <w:rPr>
+          <w:sz w:val="20"/>
+          <w:szCs w:val="20"/>
+          <w:lang w:val="en-US"/>
+        </w:rPr>
+        <w:t>This</w:t>
+      </w:r>
+      <w:r>
+        <w:rPr>
+          <w:sz w:val="20"/>
+          <w:szCs w:val="20"/>
+          <w:lang w:val="en-US"/>
+        </w:rPr>
+        <w:t xml:space="preserve"> is done by writing “async” before any function. </w:t>
+      </w:r>
+    </w:p>
+    <w:p>
+      <w:pPr>
+        <w:pStyle w:val="ListParagraph"/>
+        <w:tabs>
+          <w:tab w:val="left" w:pos="2154"/>
+        </w:tabs>
+        <w:rPr>
+          <w:sz w:val="20"/>
+          <w:szCs w:val="20"/>
+          <w:lang w:val="en-US"/>
+        </w:rPr>
+      </w:pPr>
+      <w:r>
+        <w:rPr>
+          <w:sz w:val="20"/>
+          <w:szCs w:val="20"/>
+          <w:lang w:val="en-US"/>
+        </w:rPr>
+        <w:t xml:space="preserve">Example: Async def </w:t>
+      </w:r>
+      <w:proofErr w:type="spellStart"/>
+      <w:r>
+        <w:rPr>
+          <w:sz w:val="20"/>
+          <w:szCs w:val="20"/>
+          <w:lang w:val="en-US"/>
+        </w:rPr>
+        <w:t>run_episode</w:t>
+      </w:r>
+      <w:proofErr w:type="spellEnd"/>
+      <w:r>
+        <w:rPr>
+          <w:sz w:val="20"/>
+          <w:szCs w:val="20"/>
+          <w:lang w:val="en-US"/>
+        </w:rPr>
+        <w:t>(</w:t>
+      </w:r>
+      <w:proofErr w:type="spellStart"/>
+      <w:r>
+        <w:rPr>
+          <w:sz w:val="20"/>
+          <w:szCs w:val="20"/>
+          <w:lang w:val="en-US"/>
+        </w:rPr>
+        <w:t>args</w:t>
+      </w:r>
+      <w:proofErr w:type="spellEnd"/>
+      <w:r>
+        <w:rPr>
+          <w:sz w:val="20"/>
+          <w:szCs w:val="20"/>
+          <w:lang w:val="en-US"/>
+        </w:rPr>
+        <w:t>):</w:t>
+      </w:r>
+    </w:p>
+    <w:p>
+      <w:pPr>
+        <w:pStyle w:val="ListParagraph"/>
+        <w:numPr>
+          <w:ilvl w:val="0"/>
+          <w:numId w:val="3"/>
+        </w:numPr>
+        <w:tabs>
+          <w:tab w:val="left" w:pos="2154"/>
+        </w:tabs>
+        <w:rPr>
+          <w:lang w:val="en-US"/>
+        </w:rPr>
+      </w:pPr>
+      <w:r>
+        <w:rPr>
+          <w:lang w:val="en-US"/>
+        </w:rPr>
+        <w:t xml:space="preserve">We need to set an event loop policy </w:t>
+      </w:r>
+    </w:p>
+    <w:p>
+      <w:pPr>
+        <w:pStyle w:val="ListParagraph"/>
+        <w:tabs>
+          <w:tab w:val="left" w:pos="2154"/>
+        </w:tabs>
+        <w:rPr>
+          <w:lang w:val="en-US"/>
+        </w:rPr>
+      </w:pPr>
+      <w:r>
+        <w:rPr>
+          <w:sz w:val="20"/>
+          <w:szCs w:val="20"/>
+          <w:lang w:val="en-US"/>
+        </w:rPr>
+        <w:t xml:space="preserve">In our case this is done by setting </w:t>
+      </w:r>
+      <w:proofErr w:type="spellStart"/>
+      <w:r>
+        <w:rPr>
+          <w:sz w:val="20"/>
+          <w:szCs w:val="20"/>
+          <w:lang w:val="en-US"/>
+        </w:rPr>
+        <w:t>WindowsProactorEventLoopPolicy</w:t>
+      </w:r>
+      <w:proofErr w:type="spellEnd"/>
+      <w:r>
+        <w:rPr>
+          <w:sz w:val="20"/>
+          <w:szCs w:val="20"/>
+          <w:lang w:val="en-US"/>
+        </w:rPr>
+        <w:t xml:space="preserve"> which is different than the </w:t>
+      </w:r>
+      <w:proofErr w:type="spellStart"/>
+      <w:r>
+        <w:rPr>
+          <w:sz w:val="20"/>
+          <w:szCs w:val="20"/>
+          <w:lang w:val="en-US"/>
+        </w:rPr>
+        <w:t>SelectorEventLoop</w:t>
+      </w:r>
+      <w:proofErr w:type="spellEnd"/>
+      <w:r>
+        <w:rPr>
+          <w:sz w:val="20"/>
+          <w:szCs w:val="20"/>
+          <w:lang w:val="en-US"/>
+        </w:rPr>
+        <w:t xml:space="preserve">. However the exact details seem to be quite low level and not that interesting for the actual challenge. </w:t>
+      </w:r>
+    </w:p>
+    <w:p>
+      <w:pPr>
+        <w:tabs>
+          <w:tab w:val="left" w:pos="2154"/>
+        </w:tabs>
+        <w:rPr>
+          <w:lang w:val="en-US"/>
+        </w:rPr>
+      </w:pPr>
+      <w:r>
+        <w:rPr>
+          <w:lang w:val="en-US"/>
+        </w:rPr>
+        <w:t>Environment</w:t>
+      </w:r>
+      <w:r>
+        <w:rPr>
+          <w:lang w:val="en-US"/>
+        </w:rPr>
+        <w:t>:</w:t>
+      </w:r>
+    </w:p>
+    <w:p>
+      <w:pPr>
+        <w:pStyle w:val="ListParagraph"/>
+        <w:numPr>
+          <w:ilvl w:val="0"/>
+          <w:numId w:val="5"/>
+        </w:numPr>
+        <w:tabs>
+          <w:tab w:val="left" w:pos="2154"/>
+        </w:tabs>
+        <w:rPr>
+          <w:lang w:val="en-US"/>
+        </w:rPr>
+      </w:pPr>
+    </w:p>
+    <w:p>
+      <w:pPr>
+        <w:tabs>
+          <w:tab w:val="left" w:pos="2154"/>
+        </w:tabs>
+        <w:rPr>
+          <w:lang w:val="en-US"/>
+        </w:rPr>
+      </w:pPr>
+    </w:p>
+    <w:p>
+      <w:pPr>
+        <w:tabs>
+          <w:tab w:val="left" w:pos="2154"/>
+        </w:tabs>
+        <w:rPr>
+          <w:lang w:val="en-US"/>
+        </w:rPr>
+      </w:pPr>
+      <w:r>
+        <w:rPr>
+          <w:lang w:val="en-US"/>
+        </w:rPr>
+        <w:t>JAX</w:t>
+      </w:r>
+      <w:r>
+        <w:rPr>
+          <w:lang w:val="en-US"/>
+        </w:rPr>
+        <w:t>/F</w:t>
+      </w:r>
+      <w:r>
+        <w:rPr>
+          <w:lang w:val="en-US"/>
+        </w:rPr>
+        <w:t>L</w:t>
+      </w:r>
+      <w:r>
+        <w:rPr>
+          <w:lang w:val="en-US"/>
+        </w:rPr>
+        <w:t>AX</w:t>
+      </w:r>
+    </w:p>
+    <w:p>
+      <w:pPr>
+        <w:tabs>
+          <w:tab w:val="left" w:pos="2154"/>
+        </w:tabs>
+        <w:ind w:left="720"/>
+        <w:rPr>
+          <w:sz w:val="20"/>
+          <w:szCs w:val="20"/>
           <w:lang w:val="en-US"/>
         </w:rPr>
       </w:pPr>
@@ -138,13 +706,63 @@
 </w:document>
 </file>
 
+<file path=word/endnotes.xml><?xml version="1.0" encoding="utf-8"?>
+<w:endnotes xmlns:wpc="http://schemas.microsoft.com/office/word/2010/wordprocessingCanvas" xmlns:cx="http://schemas.microsoft.com/office/drawing/2014/chartex" xmlns:cx1="http://schemas.microsoft.com/office/drawing/2015/9/8/chartex" xmlns:cx2="http://schemas.microsoft.com/office/drawing/2015/10/21/chartex" xmlns:cx3="http://schemas.microsoft.com/office/drawing/2016/5/9/chartex" xmlns:cx4="http://schemas.microsoft.com/office/drawing/2016/5/10/chartex" xmlns:cx5="http://schemas.microsoft.com/office/drawing/2016/5/11/chartex" xmlns:cx6="http://schemas.microsoft.com/office/drawing/2016/5/12/chartex" xmlns:cx7="http://schemas.microsoft.com/office/drawing/2016/5/13/chartex" xmlns:cx8="http://schemas.microsoft.com/office/drawing/2016/5/14/chartex" xmlns:mc="http://schemas.openxmlformats.org/markup-compatibility/2006" xmlns:aink="http://schemas.microsoft.com/office/drawing/2016/ink" xmlns:am3d="http://schemas.microsoft.com/office/drawing/2017/model3d" xmlns:o="urn:schemas-microsoft-com:office:office" xmlns:oel="http://schemas.microsoft.com/office/2019/extlst" xmlns:r="http://schemas.openxmlformats.org/officeDocument/2006/relationships" xmlns:m="http://schemas.openxmlformats.org/officeDocument/2006/math" xmlns:v="urn:schemas-microsoft-com:vml" xmlns:wp14="http://schemas.microsoft.com/office/word/2010/wordprocessingDrawing" xmlns:wp="http://schemas.openxmlformats.org/drawingml/2006/wordprocessingDrawing" xmlns:w10="urn:schemas-microsoft-com:office:word" xmlns:w="http://schemas.openxmlformats.org/wordprocessingml/2006/main" xmlns:w14="http://schemas.microsoft.com/office/word/2010/wordml" xmlns:w15="http://schemas.microsoft.com/office/word/2012/wordml" xmlns:w16cex="http://schemas.microsoft.com/office/word/2018/wordml/cex" xmlns:w16cid="http://schemas.microsoft.com/office/word/2016/wordml/cid" xmlns:w16="http://schemas.microsoft.com/office/word/2018/wordml" xmlns:w16du="http://schemas.microsoft.com/office/word/2023/wordml/word16du" xmlns:w16sdtdh="http://schemas.microsoft.com/office/word/2020/wordml/sdtdatahash" xmlns:w16sdtfl="http://schemas.microsoft.com/office/word/2024/wordml/sdtformatlock" xmlns:w16se="http://schemas.microsoft.com/office/word/2015/wordml/symex" xmlns:wpg="http://schemas.microsoft.com/office/word/2010/wordprocessingGroup" xmlns:wpi="http://schemas.microsoft.com/office/word/2010/wordprocessingInk" xmlns:wne="http://schemas.microsoft.com/office/word/2006/wordml" xmlns:wps="http://schemas.microsoft.com/office/word/2010/wordprocessingShape" mc:Ignorable="w14 w15 w16se w16cid w16 w16cex w16sdtdh w16sdtfl w16du wp14">
+  <w:endnote w:type="separator" w:id="-1">
+    <w:p>
+      <w:pPr>
+        <w:spacing w:after="0" w:line="240" w:lineRule="auto"/>
+      </w:pPr>
+      <w:r>
+        <w:separator/>
+      </w:r>
+    </w:p>
+  </w:endnote>
+  <w:endnote w:type="continuationSeparator" w:id="0">
+    <w:p>
+      <w:pPr>
+        <w:spacing w:after="0" w:line="240" w:lineRule="auto"/>
+      </w:pPr>
+      <w:r>
+        <w:continuationSeparator/>
+      </w:r>
+    </w:p>
+  </w:endnote>
+</w:endnotes>
+</file>
+
+<file path=word/footnotes.xml><?xml version="1.0" encoding="utf-8"?>
+<w:footnotes xmlns:wpc="http://schemas.microsoft.com/office/word/2010/wordprocessingCanvas" xmlns:cx="http://schemas.microsoft.com/office/drawing/2014/chartex" xmlns:cx1="http://schemas.microsoft.com/office/drawing/2015/9/8/chartex" xmlns:cx2="http://schemas.microsoft.com/office/drawing/2015/10/21/chartex" xmlns:cx3="http://schemas.microsoft.com/office/drawing/2016/5/9/chartex" xmlns:cx4="http://schemas.microsoft.com/office/drawing/2016/5/10/chartex" xmlns:cx5="http://schemas.microsoft.com/office/drawing/2016/5/11/chartex" xmlns:cx6="http://schemas.microsoft.com/office/drawing/2016/5/12/chartex" xmlns:cx7="http://schemas.microsoft.com/office/drawing/2016/5/13/chartex" xmlns:cx8="http://schemas.microsoft.com/office/drawing/2016/5/14/chartex" xmlns:mc="http://schemas.openxmlformats.org/markup-compatibility/2006" xmlns:aink="http://schemas.microsoft.com/office/drawing/2016/ink" xmlns:am3d="http://schemas.microsoft.com/office/drawing/2017/model3d" xmlns:o="urn:schemas-microsoft-com:office:office" xmlns:oel="http://schemas.microsoft.com/office/2019/extlst" xmlns:r="http://schemas.openxmlformats.org/officeDocument/2006/relationships" xmlns:m="http://schemas.openxmlformats.org/officeDocument/2006/math" xmlns:v="urn:schemas-microsoft-com:vml" xmlns:wp14="http://schemas.microsoft.com/office/word/2010/wordprocessingDrawing" xmlns:wp="http://schemas.openxmlformats.org/drawingml/2006/wordprocessingDrawing" xmlns:w10="urn:schemas-microsoft-com:office:word" xmlns:w="http://schemas.openxmlformats.org/wordprocessingml/2006/main" xmlns:w14="http://schemas.microsoft.com/office/word/2010/wordml" xmlns:w15="http://schemas.microsoft.com/office/word/2012/wordml" xmlns:w16cex="http://schemas.microsoft.com/office/word/2018/wordml/cex" xmlns:w16cid="http://schemas.microsoft.com/office/word/2016/wordml/cid" xmlns:w16="http://schemas.microsoft.com/office/word/2018/wordml" xmlns:w16du="http://schemas.microsoft.com/office/word/2023/wordml/word16du" xmlns:w16sdtdh="http://schemas.microsoft.com/office/word/2020/wordml/sdtdatahash" xmlns:w16sdtfl="http://schemas.microsoft.com/office/word/2024/wordml/sdtformatlock" xmlns:w16se="http://schemas.microsoft.com/office/word/2015/wordml/symex" xmlns:wpg="http://schemas.microsoft.com/office/word/2010/wordprocessingGroup" xmlns:wpi="http://schemas.microsoft.com/office/word/2010/wordprocessingInk" xmlns:wne="http://schemas.microsoft.com/office/word/2006/wordml" xmlns:wps="http://schemas.microsoft.com/office/word/2010/wordprocessingShape" mc:Ignorable="w14 w15 w16se w16cid w16 w16cex w16sdtdh w16sdtfl w16du wp14">
+  <w:footnote w:type="separator" w:id="-1">
+    <w:p>
+      <w:pPr>
+        <w:spacing w:after="0" w:line="240" w:lineRule="auto"/>
+      </w:pPr>
+      <w:r>
+        <w:separator/>
+      </w:r>
+    </w:p>
+  </w:footnote>
+  <w:footnote w:type="continuationSeparator" w:id="0">
+    <w:p>
+      <w:pPr>
+        <w:spacing w:after="0" w:line="240" w:lineRule="auto"/>
+      </w:pPr>
+      <w:r>
+        <w:continuationSeparator/>
+      </w:r>
+    </w:p>
+  </w:footnote>
+</w:footnotes>
+</file>
+
 <file path=word/numbering.xml><?xml version="1.0" encoding="utf-8"?>
 <w:numbering xmlns:wpc="http://schemas.microsoft.com/office/word/2010/wordprocessingCanvas" xmlns:cx="http://schemas.microsoft.com/office/drawing/2014/chartex" xmlns:cx1="http://schemas.microsoft.com/office/drawing/2015/9/8/chartex" xmlns:cx2="http://schemas.microsoft.com/office/drawing/2015/10/21/chartex" xmlns:cx3="http://schemas.microsoft.com/office/drawing/2016/5/9/chartex" xmlns:cx4="http://schemas.microsoft.com/office/drawing/2016/5/10/chartex" xmlns:cx5="http://schemas.microsoft.com/office/drawing/2016/5/11/chartex" xmlns:cx6="http://schemas.microsoft.com/office/drawing/2016/5/12/chartex" xmlns:cx7="http://schemas.microsoft.com/office/drawing/2016/5/13/chartex" xmlns:cx8="http://schemas.microsoft.com/office/drawing/2016/5/14/chartex" xmlns:mc="http://schemas.openxmlformats.org/markup-compatibility/2006" xmlns:aink="http://schemas.microsoft.com/office/drawing/2016/ink" xmlns:am3d="http://schemas.microsoft.com/office/drawing/2017/model3d" xmlns:o="urn:schemas-microsoft-com:office:office" xmlns:oel="http://schemas.microsoft.com/office/2019/extlst" xmlns:r="http://schemas.openxmlformats.org/officeDocument/2006/relationships" xmlns:m="http://schemas.openxmlformats.org/officeDocument/2006/math" xmlns:v="urn:schemas-microsoft-com:vml" xmlns:wp14="http://schemas.microsoft.com/office/word/2010/wordprocessingDrawing" xmlns:wp="http://schemas.openxmlformats.org/drawingml/2006/wordprocessingDrawing" xmlns:w10="urn:schemas-microsoft-com:office:word" xmlns:w="http://schemas.openxmlformats.org/wordprocessingml/2006/main" xmlns:w14="http://schemas.microsoft.com/office/word/2010/wordml" xmlns:w15="http://schemas.microsoft.com/office/word/2012/wordml" xmlns:w16cex="http://schemas.microsoft.com/office/word/2018/wordml/cex" xmlns:w16cid="http://schemas.microsoft.com/office/word/2016/wordml/cid" xmlns:w16="http://schemas.microsoft.com/office/word/2018/wordml" xmlns:w16du="http://schemas.microsoft.com/office/word/2023/wordml/word16du" xmlns:w16sdtdh="http://schemas.microsoft.com/office/word/2020/wordml/sdtdatahash" xmlns:w16sdtfl="http://schemas.microsoft.com/office/word/2024/wordml/sdtformatlock" xmlns:w16se="http://schemas.microsoft.com/office/word/2015/wordml/symex" xmlns:wpg="http://schemas.microsoft.com/office/word/2010/wordprocessingGroup" xmlns:wpi="http://schemas.microsoft.com/office/word/2010/wordprocessingInk" xmlns:wne="http://schemas.microsoft.com/office/word/2006/wordml" xmlns:wps="http://schemas.microsoft.com/office/word/2010/wordprocessingShape" mc:Ignorable="w14 w15 w16se w16cid w16 w16cex w16sdtdh w16sdtfl w16du wp14">
   <w:abstractNum w:abstractNumId="0" w15:restartNumberingAfterBreak="0">
-    <w:nsid w:val="3B7420B4"/>
+    <w:nsid w:val="31F12E5B"/>
     <w:multiLevelType w:val="hybridMultilevel"/>
-    <w:tmpl w:val="AF921ABA"/>
-    <w:lvl w:ilvl="0" w:tplc="2000000F">
+    <w:tmpl w:val="E3EEA172"/>
+    <w:lvl w:ilvl="0" w:tplc="FFFFFFFF">
       <w:start w:val="1"/>
       <w:numFmt w:val="decimal"/>
       <w:lvlText w:val="%1."/>
@@ -152,8 +770,12 @@
       <w:pPr>
         <w:ind w:left="720" w:hanging="360"/>
       </w:pPr>
-    </w:lvl>
-    <w:lvl w:ilvl="1" w:tplc="20000019">
+      <w:rPr>
+        <w:sz w:val="24"/>
+        <w:szCs w:val="24"/>
+      </w:rPr>
+    </w:lvl>
+    <w:lvl w:ilvl="1" w:tplc="FFFFFFFF">
       <w:start w:val="1"/>
       <w:numFmt w:val="lowerLetter"/>
       <w:lvlText w:val="%2."/>
@@ -162,7 +784,7 @@
         <w:ind w:left="1440" w:hanging="360"/>
       </w:pPr>
     </w:lvl>
-    <w:lvl w:ilvl="2" w:tplc="2000001B" w:tentative="1">
+    <w:lvl w:ilvl="2" w:tplc="FFFFFFFF" w:tentative="1">
       <w:start w:val="1"/>
       <w:numFmt w:val="lowerRoman"/>
       <w:lvlText w:val="%3."/>
@@ -171,7 +793,7 @@
         <w:ind w:left="2160" w:hanging="180"/>
       </w:pPr>
     </w:lvl>
-    <w:lvl w:ilvl="3" w:tplc="2000000F" w:tentative="1">
+    <w:lvl w:ilvl="3" w:tplc="FFFFFFFF" w:tentative="1">
       <w:start w:val="1"/>
       <w:numFmt w:val="decimal"/>
       <w:lvlText w:val="%4."/>
@@ -180,7 +802,7 @@
         <w:ind w:left="2880" w:hanging="360"/>
       </w:pPr>
     </w:lvl>
-    <w:lvl w:ilvl="4" w:tplc="20000019" w:tentative="1">
+    <w:lvl w:ilvl="4" w:tplc="FFFFFFFF" w:tentative="1">
       <w:start w:val="1"/>
       <w:numFmt w:val="lowerLetter"/>
       <w:lvlText w:val="%5."/>
@@ -189,7 +811,7 @@
         <w:ind w:left="3600" w:hanging="360"/>
       </w:pPr>
     </w:lvl>
-    <w:lvl w:ilvl="5" w:tplc="2000001B" w:tentative="1">
+    <w:lvl w:ilvl="5" w:tplc="FFFFFFFF" w:tentative="1">
       <w:start w:val="1"/>
       <w:numFmt w:val="lowerRoman"/>
       <w:lvlText w:val="%6."/>
@@ -198,7 +820,7 @@
         <w:ind w:left="4320" w:hanging="180"/>
       </w:pPr>
     </w:lvl>
-    <w:lvl w:ilvl="6" w:tplc="2000000F" w:tentative="1">
+    <w:lvl w:ilvl="6" w:tplc="FFFFFFFF" w:tentative="1">
       <w:start w:val="1"/>
       <w:numFmt w:val="decimal"/>
       <w:lvlText w:val="%7."/>
@@ -207,7 +829,7 @@
         <w:ind w:left="5040" w:hanging="360"/>
       </w:pPr>
     </w:lvl>
-    <w:lvl w:ilvl="7" w:tplc="20000019" w:tentative="1">
+    <w:lvl w:ilvl="7" w:tplc="FFFFFFFF" w:tentative="1">
       <w:start w:val="1"/>
       <w:numFmt w:val="lowerLetter"/>
       <w:lvlText w:val="%8."/>
@@ -216,7 +838,7 @@
         <w:ind w:left="5760" w:hanging="360"/>
       </w:pPr>
     </w:lvl>
-    <w:lvl w:ilvl="8" w:tplc="2000001B" w:tentative="1">
+    <w:lvl w:ilvl="8" w:tplc="FFFFFFFF" w:tentative="1">
       <w:start w:val="1"/>
       <w:numFmt w:val="lowerRoman"/>
       <w:lvlText w:val="%9."/>
@@ -226,7 +848,375 @@
       </w:pPr>
     </w:lvl>
   </w:abstractNum>
+  <w:abstractNum w:abstractNumId="1" w15:restartNumberingAfterBreak="0">
+    <w:nsid w:val="3B7420B4"/>
+    <w:multiLevelType w:val="hybridMultilevel"/>
+    <w:tmpl w:val="941A579A"/>
+    <w:lvl w:ilvl="0" w:tplc="6BFC0A74">
+      <w:start w:val="1"/>
+      <w:numFmt w:val="decimal"/>
+      <w:lvlText w:val="%1."/>
+      <w:lvlJc w:val="left"/>
+      <w:pPr>
+        <w:ind w:left="720" w:hanging="360"/>
+      </w:pPr>
+      <w:rPr>
+        <w:sz w:val="24"/>
+        <w:szCs w:val="24"/>
+      </w:rPr>
+    </w:lvl>
+    <w:lvl w:ilvl="1" w:tplc="20000019">
+      <w:start w:val="1"/>
+      <w:numFmt w:val="lowerLetter"/>
+      <w:lvlText w:val="%2."/>
+      <w:lvlJc w:val="left"/>
+      <w:pPr>
+        <w:ind w:left="1440" w:hanging="360"/>
+      </w:pPr>
+    </w:lvl>
+    <w:lvl w:ilvl="2" w:tplc="2000001B" w:tentative="1">
+      <w:start w:val="1"/>
+      <w:numFmt w:val="lowerRoman"/>
+      <w:lvlText w:val="%3."/>
+      <w:lvlJc w:val="right"/>
+      <w:pPr>
+        <w:ind w:left="2160" w:hanging="180"/>
+      </w:pPr>
+    </w:lvl>
+    <w:lvl w:ilvl="3" w:tplc="2000000F" w:tentative="1">
+      <w:start w:val="1"/>
+      <w:numFmt w:val="decimal"/>
+      <w:lvlText w:val="%4."/>
+      <w:lvlJc w:val="left"/>
+      <w:pPr>
+        <w:ind w:left="2880" w:hanging="360"/>
+      </w:pPr>
+    </w:lvl>
+    <w:lvl w:ilvl="4" w:tplc="20000019" w:tentative="1">
+      <w:start w:val="1"/>
+      <w:numFmt w:val="lowerLetter"/>
+      <w:lvlText w:val="%5."/>
+      <w:lvlJc w:val="left"/>
+      <w:pPr>
+        <w:ind w:left="3600" w:hanging="360"/>
+      </w:pPr>
+    </w:lvl>
+    <w:lvl w:ilvl="5" w:tplc="2000001B" w:tentative="1">
+      <w:start w:val="1"/>
+      <w:numFmt w:val="lowerRoman"/>
+      <w:lvlText w:val="%6."/>
+      <w:lvlJc w:val="right"/>
+      <w:pPr>
+        <w:ind w:left="4320" w:hanging="180"/>
+      </w:pPr>
+    </w:lvl>
+    <w:lvl w:ilvl="6" w:tplc="2000000F" w:tentative="1">
+      <w:start w:val="1"/>
+      <w:numFmt w:val="decimal"/>
+      <w:lvlText w:val="%7."/>
+      <w:lvlJc w:val="left"/>
+      <w:pPr>
+        <w:ind w:left="5040" w:hanging="360"/>
+      </w:pPr>
+    </w:lvl>
+    <w:lvl w:ilvl="7" w:tplc="20000019" w:tentative="1">
+      <w:start w:val="1"/>
+      <w:numFmt w:val="lowerLetter"/>
+      <w:lvlText w:val="%8."/>
+      <w:lvlJc w:val="left"/>
+      <w:pPr>
+        <w:ind w:left="5760" w:hanging="360"/>
+      </w:pPr>
+    </w:lvl>
+    <w:lvl w:ilvl="8" w:tplc="2000001B" w:tentative="1">
+      <w:start w:val="1"/>
+      <w:numFmt w:val="lowerRoman"/>
+      <w:lvlText w:val="%9."/>
+      <w:lvlJc w:val="right"/>
+      <w:pPr>
+        <w:ind w:left="6480" w:hanging="180"/>
+      </w:pPr>
+    </w:lvl>
+  </w:abstractNum>
+  <w:abstractNum w:abstractNumId="2" w15:restartNumberingAfterBreak="0">
+    <w:nsid w:val="529A326B"/>
+    <w:multiLevelType w:val="hybridMultilevel"/>
+    <w:tmpl w:val="D0C21EE0"/>
+    <w:lvl w:ilvl="0" w:tplc="2000000F">
+      <w:start w:val="1"/>
+      <w:numFmt w:val="decimal"/>
+      <w:lvlText w:val="%1."/>
+      <w:lvlJc w:val="left"/>
+      <w:pPr>
+        <w:ind w:left="720" w:hanging="360"/>
+      </w:pPr>
+    </w:lvl>
+    <w:lvl w:ilvl="1" w:tplc="20000019" w:tentative="1">
+      <w:start w:val="1"/>
+      <w:numFmt w:val="lowerLetter"/>
+      <w:lvlText w:val="%2."/>
+      <w:lvlJc w:val="left"/>
+      <w:pPr>
+        <w:ind w:left="1440" w:hanging="360"/>
+      </w:pPr>
+    </w:lvl>
+    <w:lvl w:ilvl="2" w:tplc="2000001B" w:tentative="1">
+      <w:start w:val="1"/>
+      <w:numFmt w:val="lowerRoman"/>
+      <w:lvlText w:val="%3."/>
+      <w:lvlJc w:val="right"/>
+      <w:pPr>
+        <w:ind w:left="2160" w:hanging="180"/>
+      </w:pPr>
+    </w:lvl>
+    <w:lvl w:ilvl="3" w:tplc="2000000F" w:tentative="1">
+      <w:start w:val="1"/>
+      <w:numFmt w:val="decimal"/>
+      <w:lvlText w:val="%4."/>
+      <w:lvlJc w:val="left"/>
+      <w:pPr>
+        <w:ind w:left="2880" w:hanging="360"/>
+      </w:pPr>
+    </w:lvl>
+    <w:lvl w:ilvl="4" w:tplc="20000019" w:tentative="1">
+      <w:start w:val="1"/>
+      <w:numFmt w:val="lowerLetter"/>
+      <w:lvlText w:val="%5."/>
+      <w:lvlJc w:val="left"/>
+      <w:pPr>
+        <w:ind w:left="3600" w:hanging="360"/>
+      </w:pPr>
+    </w:lvl>
+    <w:lvl w:ilvl="5" w:tplc="2000001B" w:tentative="1">
+      <w:start w:val="1"/>
+      <w:numFmt w:val="lowerRoman"/>
+      <w:lvlText w:val="%6."/>
+      <w:lvlJc w:val="right"/>
+      <w:pPr>
+        <w:ind w:left="4320" w:hanging="180"/>
+      </w:pPr>
+    </w:lvl>
+    <w:lvl w:ilvl="6" w:tplc="2000000F" w:tentative="1">
+      <w:start w:val="1"/>
+      <w:numFmt w:val="decimal"/>
+      <w:lvlText w:val="%7."/>
+      <w:lvlJc w:val="left"/>
+      <w:pPr>
+        <w:ind w:left="5040" w:hanging="360"/>
+      </w:pPr>
+    </w:lvl>
+    <w:lvl w:ilvl="7" w:tplc="20000019" w:tentative="1">
+      <w:start w:val="1"/>
+      <w:numFmt w:val="lowerLetter"/>
+      <w:lvlText w:val="%8."/>
+      <w:lvlJc w:val="left"/>
+      <w:pPr>
+        <w:ind w:left="5760" w:hanging="360"/>
+      </w:pPr>
+    </w:lvl>
+    <w:lvl w:ilvl="8" w:tplc="2000001B" w:tentative="1">
+      <w:start w:val="1"/>
+      <w:numFmt w:val="lowerRoman"/>
+      <w:lvlText w:val="%9."/>
+      <w:lvlJc w:val="right"/>
+      <w:pPr>
+        <w:ind w:left="6480" w:hanging="180"/>
+      </w:pPr>
+    </w:lvl>
+  </w:abstractNum>
+  <w:abstractNum w:abstractNumId="3" w15:restartNumberingAfterBreak="0">
+    <w:nsid w:val="67545E5E"/>
+    <w:multiLevelType w:val="hybridMultilevel"/>
+    <w:tmpl w:val="D4988248"/>
+    <w:lvl w:ilvl="0" w:tplc="FFFFFFFF">
+      <w:start w:val="1"/>
+      <w:numFmt w:val="decimal"/>
+      <w:lvlText w:val="%1."/>
+      <w:lvlJc w:val="left"/>
+      <w:pPr>
+        <w:ind w:left="720" w:hanging="360"/>
+      </w:pPr>
+      <w:rPr>
+        <w:sz w:val="24"/>
+        <w:szCs w:val="24"/>
+      </w:rPr>
+    </w:lvl>
+    <w:lvl w:ilvl="1" w:tplc="FFFFFFFF">
+      <w:start w:val="1"/>
+      <w:numFmt w:val="lowerLetter"/>
+      <w:lvlText w:val="%2."/>
+      <w:lvlJc w:val="left"/>
+      <w:pPr>
+        <w:ind w:left="1440" w:hanging="360"/>
+      </w:pPr>
+    </w:lvl>
+    <w:lvl w:ilvl="2" w:tplc="FFFFFFFF" w:tentative="1">
+      <w:start w:val="1"/>
+      <w:numFmt w:val="lowerRoman"/>
+      <w:lvlText w:val="%3."/>
+      <w:lvlJc w:val="right"/>
+      <w:pPr>
+        <w:ind w:left="2160" w:hanging="180"/>
+      </w:pPr>
+    </w:lvl>
+    <w:lvl w:ilvl="3" w:tplc="FFFFFFFF" w:tentative="1">
+      <w:start w:val="1"/>
+      <w:numFmt w:val="decimal"/>
+      <w:lvlText w:val="%4."/>
+      <w:lvlJc w:val="left"/>
+      <w:pPr>
+        <w:ind w:left="2880" w:hanging="360"/>
+      </w:pPr>
+    </w:lvl>
+    <w:lvl w:ilvl="4" w:tplc="FFFFFFFF" w:tentative="1">
+      <w:start w:val="1"/>
+      <w:numFmt w:val="lowerLetter"/>
+      <w:lvlText w:val="%5."/>
+      <w:lvlJc w:val="left"/>
+      <w:pPr>
+        <w:ind w:left="3600" w:hanging="360"/>
+      </w:pPr>
+    </w:lvl>
+    <w:lvl w:ilvl="5" w:tplc="FFFFFFFF" w:tentative="1">
+      <w:start w:val="1"/>
+      <w:numFmt w:val="lowerRoman"/>
+      <w:lvlText w:val="%6."/>
+      <w:lvlJc w:val="right"/>
+      <w:pPr>
+        <w:ind w:left="4320" w:hanging="180"/>
+      </w:pPr>
+    </w:lvl>
+    <w:lvl w:ilvl="6" w:tplc="FFFFFFFF" w:tentative="1">
+      <w:start w:val="1"/>
+      <w:numFmt w:val="decimal"/>
+      <w:lvlText w:val="%7."/>
+      <w:lvlJc w:val="left"/>
+      <w:pPr>
+        <w:ind w:left="5040" w:hanging="360"/>
+      </w:pPr>
+    </w:lvl>
+    <w:lvl w:ilvl="7" w:tplc="FFFFFFFF" w:tentative="1">
+      <w:start w:val="1"/>
+      <w:numFmt w:val="lowerLetter"/>
+      <w:lvlText w:val="%8."/>
+      <w:lvlJc w:val="left"/>
+      <w:pPr>
+        <w:ind w:left="5760" w:hanging="360"/>
+      </w:pPr>
+    </w:lvl>
+    <w:lvl w:ilvl="8" w:tplc="FFFFFFFF" w:tentative="1">
+      <w:start w:val="1"/>
+      <w:numFmt w:val="lowerRoman"/>
+      <w:lvlText w:val="%9."/>
+      <w:lvlJc w:val="right"/>
+      <w:pPr>
+        <w:ind w:left="6480" w:hanging="180"/>
+      </w:pPr>
+    </w:lvl>
+  </w:abstractNum>
+  <w:abstractNum w:abstractNumId="4" w15:restartNumberingAfterBreak="0">
+    <w:nsid w:val="6AC37DDC"/>
+    <w:multiLevelType w:val="hybridMultilevel"/>
+    <w:tmpl w:val="E3EEA172"/>
+    <w:lvl w:ilvl="0" w:tplc="FFFFFFFF">
+      <w:start w:val="1"/>
+      <w:numFmt w:val="decimal"/>
+      <w:lvlText w:val="%1."/>
+      <w:lvlJc w:val="left"/>
+      <w:pPr>
+        <w:ind w:left="720" w:hanging="360"/>
+      </w:pPr>
+      <w:rPr>
+        <w:sz w:val="24"/>
+        <w:szCs w:val="24"/>
+      </w:rPr>
+    </w:lvl>
+    <w:lvl w:ilvl="1" w:tplc="FFFFFFFF">
+      <w:start w:val="1"/>
+      <w:numFmt w:val="lowerLetter"/>
+      <w:lvlText w:val="%2."/>
+      <w:lvlJc w:val="left"/>
+      <w:pPr>
+        <w:ind w:left="1440" w:hanging="360"/>
+      </w:pPr>
+    </w:lvl>
+    <w:lvl w:ilvl="2" w:tplc="FFFFFFFF" w:tentative="1">
+      <w:start w:val="1"/>
+      <w:numFmt w:val="lowerRoman"/>
+      <w:lvlText w:val="%3."/>
+      <w:lvlJc w:val="right"/>
+      <w:pPr>
+        <w:ind w:left="2160" w:hanging="180"/>
+      </w:pPr>
+    </w:lvl>
+    <w:lvl w:ilvl="3" w:tplc="FFFFFFFF" w:tentative="1">
+      <w:start w:val="1"/>
+      <w:numFmt w:val="decimal"/>
+      <w:lvlText w:val="%4."/>
+      <w:lvlJc w:val="left"/>
+      <w:pPr>
+        <w:ind w:left="2880" w:hanging="360"/>
+      </w:pPr>
+    </w:lvl>
+    <w:lvl w:ilvl="4" w:tplc="FFFFFFFF" w:tentative="1">
+      <w:start w:val="1"/>
+      <w:numFmt w:val="lowerLetter"/>
+      <w:lvlText w:val="%5."/>
+      <w:lvlJc w:val="left"/>
+      <w:pPr>
+        <w:ind w:left="3600" w:hanging="360"/>
+      </w:pPr>
+    </w:lvl>
+    <w:lvl w:ilvl="5" w:tplc="FFFFFFFF" w:tentative="1">
+      <w:start w:val="1"/>
+      <w:numFmt w:val="lowerRoman"/>
+      <w:lvlText w:val="%6."/>
+      <w:lvlJc w:val="right"/>
+      <w:pPr>
+        <w:ind w:left="4320" w:hanging="180"/>
+      </w:pPr>
+    </w:lvl>
+    <w:lvl w:ilvl="6" w:tplc="FFFFFFFF" w:tentative="1">
+      <w:start w:val="1"/>
+      <w:numFmt w:val="decimal"/>
+      <w:lvlText w:val="%7."/>
+      <w:lvlJc w:val="left"/>
+      <w:pPr>
+        <w:ind w:left="5040" w:hanging="360"/>
+      </w:pPr>
+    </w:lvl>
+    <w:lvl w:ilvl="7" w:tplc="FFFFFFFF" w:tentative="1">
+      <w:start w:val="1"/>
+      <w:numFmt w:val="lowerLetter"/>
+      <w:lvlText w:val="%8."/>
+      <w:lvlJc w:val="left"/>
+      <w:pPr>
+        <w:ind w:left="5760" w:hanging="360"/>
+      </w:pPr>
+    </w:lvl>
+    <w:lvl w:ilvl="8" w:tplc="FFFFFFFF" w:tentative="1">
+      <w:start w:val="1"/>
+      <w:numFmt w:val="lowerRoman"/>
+      <w:lvlText w:val="%9."/>
+      <w:lvlJc w:val="right"/>
+      <w:pPr>
+        <w:ind w:left="6480" w:hanging="180"/>
+      </w:pPr>
+    </w:lvl>
+  </w:abstractNum>
   <w:num w:numId="1" w16cid:durableId="232811475">
+    <w:abstractNumId w:val="1"/>
+  </w:num>
+  <w:num w:numId="2" w16cid:durableId="2061980989">
+    <w:abstractNumId w:val="2"/>
+  </w:num>
+  <w:num w:numId="3" w16cid:durableId="659700757">
+    <w:abstractNumId w:val="4"/>
+  </w:num>
+  <w:num w:numId="4" w16cid:durableId="237399148">
+    <w:abstractNumId w:val="3"/>
+  </w:num>
+  <w:num w:numId="5" w16cid:durableId="612634371">
     <w:abstractNumId w:val="0"/>
   </w:num>
 </w:numbering>
@@ -1149,6 +2139,50 @@
       <w:spacing w:val="5"/>
     </w:rPr>
   </w:style>
+  <w:style w:type="paragraph" w:styleId="Header">
+    <w:name w:val="header"/>
+    <w:basedOn w:val="Normal"/>
+    <w:link w:val="HeaderChar"/>
+    <w:uiPriority w:val="99"/>
+    <w:unhideWhenUsed/>
+    <w:rsid w:val="00DB166D"/>
+    <w:pPr>
+      <w:tabs>
+        <w:tab w:val="center" w:pos="4513"/>
+        <w:tab w:val="right" w:pos="9026"/>
+      </w:tabs>
+      <w:spacing w:after="0" w:line="240" w:lineRule="auto"/>
+    </w:pPr>
+  </w:style>
+  <w:style w:type="character" w:customStyle="1" w:styleId="HeaderChar">
+    <w:name w:val="Header Char"/>
+    <w:basedOn w:val="DefaultParagraphFont"/>
+    <w:link w:val="Header"/>
+    <w:uiPriority w:val="99"/>
+    <w:rsid w:val="00DB166D"/>
+  </w:style>
+  <w:style w:type="paragraph" w:styleId="Footer">
+    <w:name w:val="footer"/>
+    <w:basedOn w:val="Normal"/>
+    <w:link w:val="FooterChar"/>
+    <w:uiPriority w:val="99"/>
+    <w:unhideWhenUsed/>
+    <w:rsid w:val="00DB166D"/>
+    <w:pPr>
+      <w:tabs>
+        <w:tab w:val="center" w:pos="4513"/>
+        <w:tab w:val="right" w:pos="9026"/>
+      </w:tabs>
+      <w:spacing w:after="0" w:line="240" w:lineRule="auto"/>
+    </w:pPr>
+  </w:style>
+  <w:style w:type="character" w:customStyle="1" w:styleId="FooterChar">
+    <w:name w:val="Footer Char"/>
+    <w:basedOn w:val="DefaultParagraphFont"/>
+    <w:link w:val="Footer"/>
+    <w:uiPriority w:val="99"/>
+    <w:rsid w:val="00DB166D"/>
+  </w:style>
 </w:styles>
 </file>
 

</xml_diff>